<commit_message>
Created Shorebird count data, added goose count data, started creating temporary coordinates to use until fixed
</commit_message>
<xml_diff>
--- a/notes/Next steps for RSF project.docx
+++ b/notes/Next steps for RSF project.docx
@@ -76,7 +76,7 @@
         </w:numPr>
       </w:pPr>
       <w:r>
-        <w:t>Correcting previous scripts to work with new file</w:t>
+        <w:t>Set up version of data to use in modelling</w:t>
       </w:r>
     </w:p>
     <w:p>
@@ -88,7 +88,27 @@
         </w:numPr>
       </w:pPr>
       <w:r>
-        <w:t>Extract the proper coordinates from GIS data into PRISM excel file</w:t>
+        <w:t xml:space="preserve">Waiting for Tyler newest version for </w:t>
+      </w:r>
+      <w:proofErr w:type="spellStart"/>
+      <w:r>
+        <w:t>gis</w:t>
+      </w:r>
+      <w:proofErr w:type="spellEnd"/>
+      <w:r>
+        <w:t xml:space="preserve"> stuff</w:t>
+      </w:r>
+    </w:p>
+    <w:p>
+      <w:pPr>
+        <w:pStyle w:val="ListParagraph"/>
+        <w:numPr>
+          <w:ilvl w:val="2"/>
+          <w:numId w:val="1"/>
+        </w:numPr>
+      </w:pPr>
+      <w:r>
+        <w:t>In the meantime, use my old script based on southwest corners to project the points</w:t>
       </w:r>
     </w:p>
     <w:p/>
@@ -227,9 +247,12 @@
         <w:t>Multi-scale component</w:t>
       </w:r>
     </w:p>
+    <w:p>
+      <w:bookmarkStart w:id="0" w:name="_GoBack"/>
+      <w:bookmarkEnd w:id="0"/>
+    </w:p>
     <w:p/>
     <w:p/>
-    <w:p/>
     <w:p>
       <w:pPr>
         <w:rPr>
@@ -318,6 +341,7 @@
         </w:numPr>
       </w:pPr>
       <w:r>
+        <w:lastRenderedPageBreak/>
         <w:t>What time frame do species respond to for annually variable predictor variables (climate, surface water, snowmelt)? Are there time lags?</w:t>
       </w:r>
     </w:p>
@@ -590,7 +614,6 @@
         <w:rPr>
           <w:b/>
         </w:rPr>
-        <w:lastRenderedPageBreak/>
         <w:t>Things I want to look at when developing models</w:t>
       </w:r>
     </w:p>
@@ -738,8 +761,6 @@
       <w:r>
         <w:t>Randomly select one of the surveys, or only use the first or last one. Makes sampling effort more equal</w:t>
       </w:r>
-      <w:bookmarkStart w:id="0" w:name="_GoBack"/>
-      <w:bookmarkEnd w:id="0"/>
     </w:p>
     <w:p>
       <w:pPr>

</xml_diff>